<commit_message>
In progress - almost finished layout
</commit_message>
<xml_diff>
--- a/Guides/EagleCAD Intermediate Workshop Notes.docx
+++ b/Guides/EagleCAD Intermediate Workshop Notes.docx
@@ -397,6 +397,17 @@
       </w:r>
       <w:r>
         <w:t>up the entire ground plane, as in un-flood it.</w:t>
+      </w:r>
+    </w:p>
+    <w:p/>
+    <w:p>
+      <w:proofErr w:type="spellStart"/>
+      <w:r>
+        <w:t>Ripup</w:t>
+      </w:r>
+      <w:proofErr w:type="spellEnd"/>
+      <w:r>
+        <w:t xml:space="preserve"> @; (hides ground plane)</w:t>
       </w:r>
       <w:bookmarkStart w:id="0" w:name="_GoBack"/>
       <w:bookmarkEnd w:id="0"/>

</xml_diff>